<commit_message>
Add fales for lab03
</commit_message>
<xml_diff>
--- a/labs/lab03/report/Л03_Карпова_отчет.docx
+++ b/labs/lab03/report/Л03_Карпова_отчет.docx
@@ -245,7 +245,7 @@
       </w:r>
     </w:p>
     <w:bookmarkEnd w:id="22"/>
-    <w:bookmarkStart w:id="76" w:name="выполнение-лабораторной-работы"/>
+    <w:bookmarkStart w:id="77" w:name="выполнение-лабораторной-работы"/>
     <w:p>
       <w:pPr>
         <w:pStyle w:val="Heading1"/>
@@ -410,7 +410,7 @@
         <w:pStyle w:val="BodyText"/>
       </w:pPr>
       <w:r>
-        <w:t xml:space="preserve">Добавляю /usr/local/texlive/2022/bin/x86_64-linux в свой PATH для текущей и будущих сессий. (рис. ??)</w:t>
+        <w:t xml:space="preserve">Добавляю /usr/local/texlive/2023/bin/x86_64-linux в свой PATH для текущей и будущих сессий. (рис. ??)</w:t>
       </w:r>
     </w:p>
     <w:p>
@@ -1381,20 +1381,20 @@
       <w:r>
         <w:drawing>
           <wp:inline>
-            <wp:extent cx="3733800" cy="210898"/>
+            <wp:extent cx="3733800" cy="560729"/>
             <wp:effectExtent b="0" l="0" r="0" t="0"/>
-            <wp:docPr descr="Открытие файла" title="fig:" id="74" name="Picture"/>
+            <wp:docPr descr="Открытие файла" title="fig:" id="75" name="Picture"/>
             <a:graphic>
               <a:graphicData uri="http://schemas.openxmlformats.org/drawingml/2006/picture">
                 <pic:pic>
                   <pic:nvPicPr>
-                    <pic:cNvPr descr="image/Л03/4.17.jpg" id="75" name="Picture"/>
+                    <pic:cNvPr descr="image/Л03/4.18.jpg" id="76" name="Picture"/>
                     <pic:cNvPicPr>
                       <a:picLocks noChangeArrowheads="1" noChangeAspect="1"/>
                     </pic:cNvPicPr>
                   </pic:nvPicPr>
                   <pic:blipFill>
-                    <a:blip r:embed="rId71"/>
+                    <a:blip r:embed="rId74"/>
                     <a:stretch>
                       <a:fillRect/>
                     </a:stretch>
@@ -1402,7 +1402,7 @@
                   <pic:spPr bwMode="auto">
                     <a:xfrm>
                       <a:off x="0" y="0"/>
-                      <a:ext cx="3733800" cy="210898"/>
+                      <a:ext cx="3733800" cy="560729"/>
                     </a:xfrm>
                     <a:prstGeom prst="rect">
                       <a:avLst/>
@@ -1429,8 +1429,8 @@
         <w:t xml:space="preserve">Открытие файла</w:t>
       </w:r>
     </w:p>
-    <w:bookmarkEnd w:id="76"/>
-    <w:bookmarkStart w:id="77" w:name="выводы"/>
+    <w:bookmarkEnd w:id="77"/>
+    <w:bookmarkStart w:id="78" w:name="выводы"/>
     <w:p>
       <w:pPr>
         <w:pStyle w:val="Heading1"/>
@@ -1456,30 +1456,33 @@
         <w:t xml:space="preserve">В ходе лабораторной работы я освоила процедуры оформления отчетов с помощью легковесного языка разметки Markdown</w:t>
       </w:r>
     </w:p>
-    <w:bookmarkEnd w:id="77"/>
+    <w:bookmarkEnd w:id="78"/>
     <w:bookmarkStart w:id="79" w:name="список-литературы"/>
     <w:p>
       <w:pPr>
         <w:pStyle w:val="Heading1"/>
       </w:pPr>
       <w:r>
+        <w:rPr>
+          <w:rStyle w:val="SectionNumber"/>
+        </w:rPr>
+        <w:t xml:space="preserve">6</w:t>
+      </w:r>
+      <w:r>
+        <w:tab/>
+      </w:r>
+      <w:r>
         <w:t xml:space="preserve">Список литературы</w:t>
       </w:r>
     </w:p>
     <w:p>
       <w:pPr>
-        <w:numPr>
-          <w:ilvl w:val="0"/>
-          <w:numId w:val="1004"/>
-        </w:numPr>
-        <w:pStyle w:val="Compact"/>
+        <w:pStyle w:val="FirstParagraph"/>
       </w:pPr>
       <w:r>
         <w:t xml:space="preserve">Архитектура ЭВМ</w:t>
       </w:r>
     </w:p>
-    <w:bookmarkStart w:id="78" w:name="refs"/>
-    <w:bookmarkEnd w:id="78"/>
     <w:bookmarkEnd w:id="79"/>
     <w:sectPr/>
   </w:body>
@@ -1848,36 +1851,6 @@
     </w:lvlOverride>
     <w:lvlOverride w:ilvl="8">
       <w:startOverride w:val="2"/>
-    </w:lvlOverride>
-  </w:num>
-  <w:num w:numId="1004">
-    <w:abstractNumId w:val="99411"/>
-    <w:lvlOverride w:ilvl="0">
-      <w:startOverride w:val="1"/>
-    </w:lvlOverride>
-    <w:lvlOverride w:ilvl="1">
-      <w:startOverride w:val="1"/>
-    </w:lvlOverride>
-    <w:lvlOverride w:ilvl="2">
-      <w:startOverride w:val="1"/>
-    </w:lvlOverride>
-    <w:lvlOverride w:ilvl="3">
-      <w:startOverride w:val="1"/>
-    </w:lvlOverride>
-    <w:lvlOverride w:ilvl="4">
-      <w:startOverride w:val="1"/>
-    </w:lvlOverride>
-    <w:lvlOverride w:ilvl="5">
-      <w:startOverride w:val="1"/>
-    </w:lvlOverride>
-    <w:lvlOverride w:ilvl="6">
-      <w:startOverride w:val="1"/>
-    </w:lvlOverride>
-    <w:lvlOverride w:ilvl="7">
-      <w:startOverride w:val="1"/>
-    </w:lvlOverride>
-    <w:lvlOverride w:ilvl="8">
-      <w:startOverride w:val="1"/>
     </w:lvlOverride>
   </w:num>
 </w:numbering>

</xml_diff>